<commit_message>
Se inicia la resolución de la prueba C3 del curso de Programación en R
</commit_message>
<xml_diff>
--- a/Arquitectura e Infraestructura para Big Data y Data Science/Trabajo final/Ejemplo Propuesta Arquitectura.docx
+++ b/Arquitectura e Infraestructura para Big Data y Data Science/Trabajo final/Ejemplo Propuesta Arquitectura.docx
@@ -1,6 +1,6 @@
 
 <file path=word/document.xml><?xml version="1.0" encoding="utf-8"?>
-<w:document xmlns:wpc="http://schemas.microsoft.com/office/word/2010/wordprocessingCanvas" xmlns:cx="http://schemas.microsoft.com/office/drawing/2014/chartex" xmlns:cx1="http://schemas.microsoft.com/office/drawing/2015/9/8/chartex" xmlns:cx2="http://schemas.microsoft.com/office/drawing/2015/10/21/chartex" xmlns:cx3="http://schemas.microsoft.com/office/drawing/2016/5/9/chartex" xmlns:cx4="http://schemas.microsoft.com/office/drawing/2016/5/10/chartex" xmlns:cx5="http://schemas.microsoft.com/office/drawing/2016/5/11/chartex" xmlns:cx6="http://schemas.microsoft.com/office/drawing/2016/5/12/chartex" xmlns:cx7="http://schemas.microsoft.com/office/drawing/2016/5/13/chartex" xmlns:cx8="http://schemas.microsoft.com/office/drawing/2016/5/14/chartex" xmlns:mc="http://schemas.openxmlformats.org/markup-compatibility/2006" xmlns:aink="http://schemas.microsoft.com/office/drawing/2016/ink" xmlns:am3d="http://schemas.microsoft.com/office/drawing/2017/model3d" xmlns:o="urn:schemas-microsoft-com:office:office" xmlns:r="http://schemas.openxmlformats.org/officeDocument/2006/relationships" xmlns:m="http://schemas.openxmlformats.org/officeDocument/2006/math" xmlns:v="urn:schemas-microsoft-com:vml" xmlns:wp14="http://schemas.microsoft.com/office/word/2010/wordprocessingDrawing" xmlns:wp="http://schemas.openxmlformats.org/drawingml/2006/wordprocessingDrawing" xmlns:w10="urn:schemas-microsoft-com:office:word" xmlns:w="http://schemas.openxmlformats.org/wordprocessingml/2006/main" xmlns:w14="http://schemas.microsoft.com/office/word/2010/wordml" xmlns:w15="http://schemas.microsoft.com/office/word/2012/wordml" xmlns:w16cex="http://schemas.microsoft.com/office/word/2018/wordml/cex" xmlns:w16cid="http://schemas.microsoft.com/office/word/2016/wordml/cid" xmlns:w16="http://schemas.microsoft.com/office/word/2018/wordml" xmlns:w16se="http://schemas.microsoft.com/office/word/2015/wordml/symex" xmlns:wpg="http://schemas.microsoft.com/office/word/2010/wordprocessingGroup" xmlns:wpi="http://schemas.microsoft.com/office/word/2010/wordprocessingInk" xmlns:wne="http://schemas.microsoft.com/office/word/2006/wordml" xmlns:wps="http://schemas.microsoft.com/office/word/2010/wordprocessingShape" mc:Ignorable="w14 w15 w16se w16cid w16 w16cex wp14">
+<w:document xmlns:wpc="http://schemas.microsoft.com/office/word/2010/wordprocessingCanvas" xmlns:cx="http://schemas.microsoft.com/office/drawing/2014/chartex" xmlns:cx1="http://schemas.microsoft.com/office/drawing/2015/9/8/chartex" xmlns:cx2="http://schemas.microsoft.com/office/drawing/2015/10/21/chartex" xmlns:cx3="http://schemas.microsoft.com/office/drawing/2016/5/9/chartex" xmlns:cx4="http://schemas.microsoft.com/office/drawing/2016/5/10/chartex" xmlns:cx5="http://schemas.microsoft.com/office/drawing/2016/5/11/chartex" xmlns:cx6="http://schemas.microsoft.com/office/drawing/2016/5/12/chartex" xmlns:cx7="http://schemas.microsoft.com/office/drawing/2016/5/13/chartex" xmlns:cx8="http://schemas.microsoft.com/office/drawing/2016/5/14/chartex" xmlns:mc="http://schemas.openxmlformats.org/markup-compatibility/2006" xmlns:aink="http://schemas.microsoft.com/office/drawing/2016/ink" xmlns:am3d="http://schemas.microsoft.com/office/drawing/2017/model3d" xmlns:o="urn:schemas-microsoft-com:office:office" xmlns:oel="http://schemas.microsoft.com/office/2019/extlst" xmlns:r="http://schemas.openxmlformats.org/officeDocument/2006/relationships" xmlns:m="http://schemas.openxmlformats.org/officeDocument/2006/math" xmlns:v="urn:schemas-microsoft-com:vml" xmlns:wp14="http://schemas.microsoft.com/office/word/2010/wordprocessingDrawing" xmlns:wp="http://schemas.openxmlformats.org/drawingml/2006/wordprocessingDrawing" xmlns:w10="urn:schemas-microsoft-com:office:word" xmlns:w="http://schemas.openxmlformats.org/wordprocessingml/2006/main" xmlns:w14="http://schemas.microsoft.com/office/word/2010/wordml" xmlns:w15="http://schemas.microsoft.com/office/word/2012/wordml" xmlns:w16cex="http://schemas.microsoft.com/office/word/2018/wordml/cex" xmlns:w16cid="http://schemas.microsoft.com/office/word/2016/wordml/cid" xmlns:w16="http://schemas.microsoft.com/office/word/2018/wordml" xmlns:w16sdtdh="http://schemas.microsoft.com/office/word/2020/wordml/sdtdatahash" xmlns:w16se="http://schemas.microsoft.com/office/word/2015/wordml/symex" xmlns:wpg="http://schemas.microsoft.com/office/word/2010/wordprocessingGroup" xmlns:wpi="http://schemas.microsoft.com/office/word/2010/wordprocessingInk" xmlns:wne="http://schemas.microsoft.com/office/word/2006/wordml" xmlns:wps="http://schemas.microsoft.com/office/word/2010/wordprocessingShape" mc:Ignorable="w14 w15 w16se w16cid w16 w16cex w16sdtdh wp14">
   <w:body>
     <w:p>
       <w:pPr>
@@ -1190,14 +1190,14 @@
         <w:rPr>
           <w:lang w:val="es-CL"/>
         </w:rPr>
-        <w:t>on-premise</w:t>
+        <w:t>on</w:t>
       </w:r>
       <w:proofErr w:type="spellEnd"/>
       <w:r>
         <w:rPr>
           <w:lang w:val="es-CL"/>
         </w:rPr>
-        <w:t>. Sin embargo, considerando que era mucha información creímos mejor subirla a la nube y analizarla allí; siendo que además la puesta en marcha de este proyecto en algún momento va a generar datos históricos. Acabamos determinando que el flujo de trabajo debería entonces tener el siguiente orden:</w:t>
+        <w:t>-premise. Sin embargo, considerando que era mucha información creímos mejor subirla a la nube y analizarla allí; siendo que además la puesta en marcha de este proyecto en algún momento va a generar datos históricos. Acabamos determinando que el flujo de trabajo debería entonces tener el siguiente orden:</w:t>
       </w:r>
     </w:p>
     <w:p>
@@ -1247,16 +1247,8 @@
         <w:rPr>
           <w:lang w:val="es-CL"/>
         </w:rPr>
-        <w:t xml:space="preserve"> </w:t>
-      </w:r>
-      <w:proofErr w:type="spellStart"/>
-      <w:r>
-        <w:rPr>
-          <w:lang w:val="es-CL"/>
-        </w:rPr>
-        <w:t>Premise</w:t>
-      </w:r>
-      <w:proofErr w:type="spellEnd"/>
+        <w:t xml:space="preserve"> Premise</w:t>
+      </w:r>
     </w:p>
     <w:p>
       <w:pPr>
@@ -1576,6 +1568,10 @@
       <w:r>
         <w:rPr>
           <w:rFonts w:ascii="Calibri" w:eastAsia="Calibri" w:hAnsi="Calibri" w:cs="Calibri"/>
+          <w:b/>
+          <w:bCs/>
+          <w:i/>
+          <w:iCs/>
           <w:szCs w:val="22"/>
           <w:lang w:val="es-CL" w:bidi="ar-SA"/>
         </w:rPr>
@@ -1585,6 +1581,10 @@
       <w:r>
         <w:rPr>
           <w:rFonts w:ascii="Calibri" w:eastAsia="Calibri" w:hAnsi="Calibri" w:cs="Calibri"/>
+          <w:b/>
+          <w:bCs/>
+          <w:i/>
+          <w:iCs/>
           <w:szCs w:val="22"/>
           <w:lang w:val="es-CL" w:bidi="ar-SA"/>
         </w:rPr>
@@ -1744,19 +1744,35 @@
       <w:r>
         <w:rPr>
           <w:rFonts w:ascii="Calibri" w:eastAsia="Calibri" w:hAnsi="Calibri" w:cs="Calibri"/>
+          <w:b/>
+          <w:bCs/>
+          <w:i/>
+          <w:iCs/>
           <w:szCs w:val="22"/>
           <w:lang w:val="es-CL" w:bidi="ar-SA"/>
         </w:rPr>
         <w:t>Event</w:t>
       </w:r>
       <w:proofErr w:type="spellEnd"/>
+      <w:r>
+        <w:rPr>
+          <w:rFonts w:ascii="Calibri" w:eastAsia="Calibri" w:hAnsi="Calibri" w:cs="Calibri"/>
+          <w:b/>
+          <w:bCs/>
+          <w:i/>
+          <w:iCs/>
+          <w:szCs w:val="22"/>
+          <w:lang w:val="es-CL" w:bidi="ar-SA"/>
+        </w:rPr>
+        <w:t xml:space="preserve"> Hub</w:t>
+      </w:r>
       <w:r>
         <w:rPr>
           <w:rFonts w:ascii="Calibri" w:eastAsia="Calibri" w:hAnsi="Calibri" w:cs="Calibri"/>
           <w:szCs w:val="22"/>
           <w:lang w:val="es-CL" w:bidi="ar-SA"/>
         </w:rPr>
-        <w:t xml:space="preserve"> Hub: Para que el procesamiento de la información no contenga la recepción constante de datos se opta encolar los eventos. Esto garantiza que no haya pérdida de la información y que los eventos se procesan en el orden en que llegaron. Opcionalmente la pieza permitiría a futuro aprovechar otros servicios de analítica de Azure que podrían conectarse a esta cola y realizar análisis adicionales en tiempo real.</w:t>
+        <w:t>: Para que el procesamiento de la información no contenga la recepción constante de datos se opta encolar los eventos. Esto garantiza que no haya pérdida de la información y que los eventos se procesan en el orden en que llegaron. Opcionalmente la pieza permitiría a futuro aprovechar otros servicios de analítica de Azure que podrían conectarse a esta cola y realizar análisis adicionales en tiempo real.</w:t>
       </w:r>
     </w:p>
     <w:p>
@@ -1775,10 +1791,22 @@
       <w:r>
         <w:rPr>
           <w:rFonts w:ascii="Calibri" w:eastAsia="Calibri" w:hAnsi="Calibri" w:cs="Calibri"/>
+          <w:b/>
+          <w:bCs/>
+          <w:i/>
+          <w:iCs/>
           <w:szCs w:val="22"/>
           <w:lang w:val="es-CL" w:bidi="ar-SA"/>
         </w:rPr>
-        <w:t>Azure Blob Storage: Al ser muy versátil, y después de revisar algunos casos de uso se estima que es posible usarlo para tres fines.</w:t>
+        <w:t>Azure Blob Storage</w:t>
+      </w:r>
+      <w:r>
+        <w:rPr>
+          <w:rFonts w:ascii="Calibri" w:eastAsia="Calibri" w:hAnsi="Calibri" w:cs="Calibri"/>
+          <w:szCs w:val="22"/>
+          <w:lang w:val="es-CL" w:bidi="ar-SA"/>
+        </w:rPr>
+        <w:t>: Al ser muy versátil, y después de revisar algunos casos de uso se estima que es posible usarlo para tres fines.</w:t>
       </w:r>
     </w:p>
     <w:p>
@@ -1899,10 +1927,22 @@
       <w:r>
         <w:rPr>
           <w:rFonts w:ascii="Calibri" w:eastAsia="Calibri" w:hAnsi="Calibri" w:cs="Calibri"/>
+          <w:b/>
+          <w:bCs/>
+          <w:i/>
+          <w:iCs/>
           <w:szCs w:val="22"/>
           <w:lang w:val="es-CL" w:bidi="ar-SA"/>
         </w:rPr>
-        <w:t>Azure Data Lake: Este repositorio debería ser el contenedor de la data fría, aquella que no se consulta frecuentemente. También contiene los datos recolectados en su formato original. Esta historia podrá ser requerida como parte de la maduración del negocio y la búsqueda de nuevas reglas.</w:t>
+        <w:t>Azure Data Lake</w:t>
+      </w:r>
+      <w:r>
+        <w:rPr>
+          <w:rFonts w:ascii="Calibri" w:eastAsia="Calibri" w:hAnsi="Calibri" w:cs="Calibri"/>
+          <w:szCs w:val="22"/>
+          <w:lang w:val="es-CL" w:bidi="ar-SA"/>
+        </w:rPr>
+        <w:t>: Este repositorio debería ser el contenedor de la data fría, aquella que no se consulta frecuentemente. También contiene los datos recolectados en su formato original. Esta historia podrá ser requerida como parte de la maduración del negocio y la búsqueda de nuevas reglas.</w:t>
       </w:r>
     </w:p>
     <w:p>
@@ -1965,14 +2005,14 @@
         <w:rPr>
           <w:lang w:val="es-CL"/>
         </w:rPr>
-        <w:t>on-premise</w:t>
+        <w:t>on</w:t>
       </w:r>
       <w:proofErr w:type="spellEnd"/>
       <w:r>
         <w:rPr>
           <w:lang w:val="es-CL"/>
         </w:rPr>
-        <w:t xml:space="preserve"> pero si se necesita para entrenar el algoritmo ML podría pasarse al almacenamiento Blob y luego desecharse de este.</w:t>
+        <w:t>-premise pero si se necesita para entrenar el algoritmo ML podría pasarse al almacenamiento Blob y luego desecharse de este.</w:t>
       </w:r>
     </w:p>
     <w:p>
@@ -2003,10 +2043,20 @@
       </w:pPr>
       <w:r>
         <w:rPr>
+          <w:b/>
+          <w:bCs/>
+          <w:i/>
+          <w:iCs/>
           <w:lang w:val="es-CL"/>
         </w:rPr>
         <w:lastRenderedPageBreak/>
-        <w:t>Data Factory: Este es el servicio ETL de Azure y será el orquestador del flujo de los datos, haciendo los movimientos y procesamiento necesarios para que la información esté donde se requiere y de la manera óptima. Algunas de las tareas de la pieza son:</w:t>
+        <w:t>Data Factory</w:t>
+      </w:r>
+      <w:r>
+        <w:rPr>
+          <w:lang w:val="es-CL"/>
+        </w:rPr>
+        <w:t>: Este es el servicio ETL de Azure y será el orquestador del flujo de los datos, haciendo los movimientos y procesamiento necesarios para que la información esté donde se requiere y de la manera óptima. Algunas de las tareas de la pieza son:</w:t>
       </w:r>
     </w:p>
     <w:p>
@@ -2078,14 +2128,14 @@
         <w:rPr>
           <w:lang w:val="es-CL"/>
         </w:rPr>
-        <w:t>on-premise</w:t>
+        <w:t>on</w:t>
       </w:r>
       <w:proofErr w:type="spellEnd"/>
       <w:r>
         <w:rPr>
           <w:lang w:val="es-CL"/>
         </w:rPr>
-        <w:t>.</w:t>
+        <w:t>-premise.</w:t>
       </w:r>
     </w:p>
     <w:p>
@@ -2123,14 +2173,14 @@
         <w:rPr>
           <w:lang w:val="es-CL"/>
         </w:rPr>
-        <w:t>on-premise</w:t>
+        <w:t>on</w:t>
       </w:r>
       <w:proofErr w:type="spellEnd"/>
       <w:r>
         <w:rPr>
           <w:lang w:val="es-CL"/>
         </w:rPr>
-        <w:t xml:space="preserve"> para su funcionamiento como </w:t>
+        <w:t xml:space="preserve">-premise para su funcionamiento como </w:t>
       </w:r>
       <w:proofErr w:type="spellStart"/>
       <w:r>
@@ -2160,9 +2210,19 @@
       </w:pPr>
       <w:r>
         <w:rPr>
-          <w:lang w:val="es-CL"/>
-        </w:rPr>
-        <w:t>Azure ML: categorizará a todos los clientes del sistema con el fin de poder personalizar las campañas de marketing que se tiene como objetivo final.</w:t>
+          <w:b/>
+          <w:bCs/>
+          <w:i/>
+          <w:iCs/>
+          <w:lang w:val="es-CL"/>
+        </w:rPr>
+        <w:t>Azure ML</w:t>
+      </w:r>
+      <w:r>
+        <w:rPr>
+          <w:lang w:val="es-CL"/>
+        </w:rPr>
+        <w:t>: categorizará a todos los clientes del sistema con el fin de poder personalizar las campañas de marketing que se tiene como objetivo final.</w:t>
       </w:r>
     </w:p>
     <w:p>
@@ -2256,9 +2316,16 @@
           <w:b/>
           <w:bCs/>
         </w:rPr>
-        <w:t>on-premise</w:t>
+        <w:t>on</w:t>
       </w:r>
       <w:proofErr w:type="spellEnd"/>
+      <w:r>
+        <w:rPr>
+          <w:b/>
+          <w:bCs/>
+        </w:rPr>
+        <w:t>-premise</w:t>
+      </w:r>
     </w:p>
     <w:p>
       <w:pPr>
@@ -2516,21 +2583,7 @@
         <w:rPr>
           <w:lang w:val="es-CL"/>
         </w:rPr>
-        <w:t xml:space="preserve"> cuando sea requerido, además que puede generar indicadores </w:t>
-      </w:r>
-      <w:proofErr w:type="spellStart"/>
-      <w:r>
-        <w:rPr>
-          <w:lang w:val="es-CL"/>
-        </w:rPr>
-        <w:t>post-proceso</w:t>
-      </w:r>
-      <w:proofErr w:type="spellEnd"/>
-      <w:r>
-        <w:rPr>
-          <w:lang w:val="es-CL"/>
-        </w:rPr>
-        <w:t xml:space="preserve"> útiles para el </w:t>
+        <w:t xml:space="preserve"> cuando sea requerido, además que puede generar indicadores post-proceso útiles para el </w:t>
       </w:r>
       <w:proofErr w:type="spellStart"/>
       <w:r>
@@ -2708,6 +2761,9 @@
     <w:p>
       <w:pPr>
         <w:pStyle w:val="Ttulo2"/>
+        <w:rPr>
+          <w:lang w:val="es-CL"/>
+        </w:rPr>
       </w:pPr>
       <w:bookmarkStart w:id="5" w:name="_Toc41404520"/>
       <w:r>
@@ -3341,6 +3397,9 @@
     <w:p>
       <w:pPr>
         <w:pStyle w:val="Ttulo2"/>
+        <w:rPr>
+          <w:lang w:val="es-CL"/>
+        </w:rPr>
       </w:pPr>
       <w:bookmarkStart w:id="11" w:name="_Toc41404524"/>
       <w:r>
@@ -4150,135 +4209,17 @@
               <w:rPr>
                 <w:rFonts w:ascii="Quattrocento Sans" w:hAnsi="Quattrocento Sans"/>
                 <w:color w:val="000000"/>
-                <w:lang w:val="es-CL"/>
+                <w:lang w:val="en-US"/>
               </w:rPr>
             </w:pPr>
             <w:r>
               <w:rPr>
                 <w:rFonts w:ascii="Quattrocento Sans" w:hAnsi="Quattrocento Sans"/>
                 <w:color w:val="000000" w:themeColor="text1"/>
-                <w:lang w:val="es-CL"/>
-              </w:rPr>
-              <w:t xml:space="preserve">Data </w:t>
-            </w:r>
-            <w:proofErr w:type="spellStart"/>
-            <w:r>
-              <w:rPr>
-                <w:rFonts w:ascii="Quattrocento Sans" w:hAnsi="Quattrocento Sans"/>
-                <w:color w:val="000000" w:themeColor="text1"/>
-                <w:lang w:val="es-CL"/>
-              </w:rPr>
-              <w:t>Engineering</w:t>
-            </w:r>
-            <w:proofErr w:type="spellEnd"/>
-            <w:r>
-              <w:rPr>
-                <w:rFonts w:ascii="Quattrocento Sans" w:hAnsi="Quattrocento Sans"/>
-                <w:color w:val="000000" w:themeColor="text1"/>
-                <w:lang w:val="es-CL"/>
-              </w:rPr>
-              <w:t xml:space="preserve"> </w:t>
-            </w:r>
-            <w:proofErr w:type="spellStart"/>
-            <w:r>
-              <w:rPr>
-                <w:rFonts w:ascii="Quattrocento Sans" w:hAnsi="Quattrocento Sans"/>
-                <w:color w:val="000000" w:themeColor="text1"/>
-                <w:lang w:val="es-CL"/>
-              </w:rPr>
-              <w:t>Workload</w:t>
-            </w:r>
-            <w:proofErr w:type="spellEnd"/>
-            <w:r>
-              <w:rPr>
-                <w:rFonts w:ascii="Quattrocento Sans" w:hAnsi="Quattrocento Sans"/>
-                <w:color w:val="000000" w:themeColor="text1"/>
-                <w:lang w:val="es-CL"/>
-              </w:rPr>
-              <w:t xml:space="preserve">, Standard </w:t>
-            </w:r>
-            <w:proofErr w:type="spellStart"/>
-            <w:r>
-              <w:rPr>
-                <w:rFonts w:ascii="Quattrocento Sans" w:hAnsi="Quattrocento Sans"/>
-                <w:color w:val="000000" w:themeColor="text1"/>
-                <w:lang w:val="es-CL"/>
-              </w:rPr>
-              <w:t>Tier</w:t>
-            </w:r>
-            <w:proofErr w:type="spellEnd"/>
-            <w:r>
-              <w:rPr>
-                <w:rFonts w:ascii="Quattrocento Sans" w:hAnsi="Quattrocento Sans"/>
-                <w:color w:val="000000" w:themeColor="text1"/>
-                <w:lang w:val="es-CL"/>
-              </w:rPr>
-              <w:t xml:space="preserve">, 2 D3V2 (4 </w:t>
-            </w:r>
-            <w:proofErr w:type="spellStart"/>
-            <w:r>
-              <w:rPr>
-                <w:rFonts w:ascii="Quattrocento Sans" w:hAnsi="Quattrocento Sans"/>
-                <w:color w:val="000000" w:themeColor="text1"/>
-                <w:lang w:val="es-CL"/>
-              </w:rPr>
-              <w:t>vCPU</w:t>
-            </w:r>
-            <w:proofErr w:type="spellEnd"/>
-            <w:r>
-              <w:rPr>
-                <w:rFonts w:ascii="Quattrocento Sans" w:hAnsi="Quattrocento Sans"/>
-                <w:color w:val="000000" w:themeColor="text1"/>
-                <w:lang w:val="es-CL"/>
-              </w:rPr>
-              <w:t xml:space="preserve">(s), 14 GB RAM), 1 </w:t>
-            </w:r>
-            <w:proofErr w:type="spellStart"/>
-            <w:r>
-              <w:rPr>
-                <w:rFonts w:ascii="Quattrocento Sans" w:hAnsi="Quattrocento Sans"/>
-                <w:color w:val="000000" w:themeColor="text1"/>
-                <w:lang w:val="es-CL"/>
-              </w:rPr>
-              <w:t>year</w:t>
-            </w:r>
-            <w:proofErr w:type="spellEnd"/>
-            <w:r>
-              <w:rPr>
-                <w:rFonts w:ascii="Quattrocento Sans" w:hAnsi="Quattrocento Sans"/>
-                <w:color w:val="000000" w:themeColor="text1"/>
-                <w:lang w:val="es-CL"/>
-              </w:rPr>
-              <w:t xml:space="preserve"> </w:t>
-            </w:r>
-            <w:proofErr w:type="spellStart"/>
-            <w:r>
-              <w:rPr>
-                <w:rFonts w:ascii="Quattrocento Sans" w:hAnsi="Quattrocento Sans"/>
-                <w:color w:val="000000" w:themeColor="text1"/>
-                <w:lang w:val="es-CL"/>
-              </w:rPr>
-              <w:t>reserved</w:t>
-            </w:r>
-            <w:proofErr w:type="spellEnd"/>
-            <w:r>
-              <w:rPr>
-                <w:rFonts w:ascii="Quattrocento Sans" w:hAnsi="Quattrocento Sans"/>
-                <w:color w:val="000000" w:themeColor="text1"/>
-                <w:lang w:val="es-CL"/>
-              </w:rPr>
-              <w:t xml:space="preserve">, 1.5 DBU x 730 </w:t>
-            </w:r>
-            <w:proofErr w:type="spellStart"/>
-            <w:r>
-              <w:rPr>
-                <w:rFonts w:ascii="Quattrocento Sans" w:hAnsi="Quattrocento Sans"/>
-                <w:color w:val="000000" w:themeColor="text1"/>
-                <w:lang w:val="es-CL"/>
-              </w:rPr>
-              <w:t>Hours</w:t>
-            </w:r>
-            <w:proofErr w:type="spellEnd"/>
+                <w:lang w:val="en-US"/>
+              </w:rPr>
+              <w:t>Data Engineering Workload, Standard Tier, 2 D3V2 (4 vCPU(s), 14 GB RAM), 1 year reserved, 1.5 DBU x 730 Hours</w:t>
+            </w:r>
           </w:p>
         </w:tc>
         <w:tc>
@@ -4506,14 +4447,14 @@
               <w:rPr>
                 <w:rFonts w:ascii="Quattrocento Sans" w:hAnsi="Quattrocento Sans"/>
                 <w:color w:val="000000"/>
-                <w:lang w:val="es-CL"/>
+                <w:lang w:val="en-US"/>
               </w:rPr>
             </w:pPr>
             <w:r>
               <w:rPr>
                 <w:rFonts w:ascii="Quattrocento Sans" w:hAnsi="Quattrocento Sans"/>
                 <w:color w:val="000000" w:themeColor="text1"/>
-                <w:lang w:val="es-CL"/>
+                <w:lang w:val="en-US"/>
               </w:rPr>
               <w:t>Azure Data Lake Storage Gen1</w:t>
             </w:r>
@@ -4550,109 +4491,17 @@
               <w:rPr>
                 <w:rFonts w:ascii="Quattrocento Sans" w:hAnsi="Quattrocento Sans"/>
                 <w:color w:val="000000"/>
-                <w:lang w:val="es-CL"/>
+                <w:lang w:val="en-US"/>
               </w:rPr>
             </w:pPr>
-            <w:proofErr w:type="spellStart"/>
             <w:r>
               <w:rPr>
                 <w:rFonts w:ascii="Quattrocento Sans" w:hAnsi="Quattrocento Sans"/>
                 <w:color w:val="000000" w:themeColor="text1"/>
-                <w:lang w:val="es-CL"/>
-              </w:rPr>
-              <w:t>Commitment</w:t>
-            </w:r>
-            <w:proofErr w:type="spellEnd"/>
-            <w:r>
-              <w:rPr>
-                <w:rFonts w:ascii="Quattrocento Sans" w:hAnsi="Quattrocento Sans"/>
-                <w:color w:val="000000" w:themeColor="text1"/>
-                <w:lang w:val="es-CL"/>
-              </w:rPr>
-              <w:t xml:space="preserve">: 10 </w:t>
-            </w:r>
-            <w:proofErr w:type="spellStart"/>
-            <w:r>
-              <w:rPr>
-                <w:rFonts w:ascii="Quattrocento Sans" w:hAnsi="Quattrocento Sans"/>
-                <w:color w:val="000000" w:themeColor="text1"/>
-                <w:lang w:val="es-CL"/>
-              </w:rPr>
-              <w:t>Overage</w:t>
-            </w:r>
-            <w:proofErr w:type="spellEnd"/>
-            <w:r>
-              <w:rPr>
-                <w:rFonts w:ascii="Quattrocento Sans" w:hAnsi="Quattrocento Sans"/>
-                <w:color w:val="000000" w:themeColor="text1"/>
-                <w:lang w:val="es-CL"/>
-              </w:rPr>
-              <w:t xml:space="preserve"> GB, 100 </w:t>
-            </w:r>
-            <w:proofErr w:type="spellStart"/>
-            <w:r>
-              <w:rPr>
-                <w:rFonts w:ascii="Quattrocento Sans" w:hAnsi="Quattrocento Sans"/>
-                <w:color w:val="000000" w:themeColor="text1"/>
-                <w:lang w:val="es-CL"/>
-              </w:rPr>
-              <w:t>Read</w:t>
-            </w:r>
-            <w:proofErr w:type="spellEnd"/>
-            <w:r>
-              <w:rPr>
-                <w:rFonts w:ascii="Quattrocento Sans" w:hAnsi="Quattrocento Sans"/>
-                <w:color w:val="000000" w:themeColor="text1"/>
-                <w:lang w:val="es-CL"/>
-              </w:rPr>
-              <w:t xml:space="preserve"> </w:t>
-            </w:r>
-            <w:proofErr w:type="spellStart"/>
-            <w:r>
-              <w:rPr>
-                <w:rFonts w:ascii="Quattrocento Sans" w:hAnsi="Quattrocento Sans"/>
-                <w:color w:val="000000" w:themeColor="text1"/>
-                <w:lang w:val="es-CL"/>
-              </w:rPr>
-              <w:t>Transactions</w:t>
-            </w:r>
-            <w:proofErr w:type="spellEnd"/>
-            <w:r>
-              <w:rPr>
-                <w:rFonts w:ascii="Quattrocento Sans" w:hAnsi="Quattrocento Sans"/>
-                <w:color w:val="000000" w:themeColor="text1"/>
-                <w:lang w:val="es-CL"/>
-              </w:rPr>
-              <w:t xml:space="preserve">, 100 </w:t>
-            </w:r>
-            <w:proofErr w:type="spellStart"/>
-            <w:r>
-              <w:rPr>
-                <w:rFonts w:ascii="Quattrocento Sans" w:hAnsi="Quattrocento Sans"/>
-                <w:color w:val="000000" w:themeColor="text1"/>
-                <w:lang w:val="es-CL"/>
-              </w:rPr>
-              <w:t>Write</w:t>
-            </w:r>
-            <w:proofErr w:type="spellEnd"/>
-            <w:r>
-              <w:rPr>
-                <w:rFonts w:ascii="Quattrocento Sans" w:hAnsi="Quattrocento Sans"/>
-                <w:color w:val="000000" w:themeColor="text1"/>
-                <w:lang w:val="es-CL"/>
-              </w:rPr>
-              <w:t xml:space="preserve"> </w:t>
-            </w:r>
-            <w:proofErr w:type="spellStart"/>
-            <w:r>
-              <w:rPr>
-                <w:rFonts w:ascii="Quattrocento Sans" w:hAnsi="Quattrocento Sans"/>
-                <w:color w:val="000000" w:themeColor="text1"/>
-                <w:lang w:val="es-CL"/>
-              </w:rPr>
-              <w:t>Transactions</w:t>
-            </w:r>
-            <w:proofErr w:type="spellEnd"/>
+                <w:lang w:val="en-US"/>
+              </w:rPr>
+              <w:t>Commitment: 10 Overage GB, 100 Read Transactions, 100 Write Transactions</w:t>
+            </w:r>
           </w:p>
         </w:tc>
         <w:tc>
@@ -4741,387 +4590,17 @@
               <w:rPr>
                 <w:rFonts w:ascii="Quattrocento Sans" w:hAnsi="Quattrocento Sans"/>
                 <w:color w:val="000000"/>
-                <w:lang w:val="es-CL"/>
+                <w:lang w:val="en-US"/>
               </w:rPr>
             </w:pPr>
             <w:r>
               <w:rPr>
                 <w:rFonts w:ascii="Quattrocento Sans" w:hAnsi="Quattrocento Sans"/>
                 <w:color w:val="000000" w:themeColor="text1"/>
-                <w:lang w:val="es-CL"/>
-              </w:rPr>
-              <w:t xml:space="preserve">Block Blob Storage, Blob Storage, LRS </w:t>
-            </w:r>
-            <w:proofErr w:type="spellStart"/>
-            <w:r>
-              <w:rPr>
-                <w:rFonts w:ascii="Quattrocento Sans" w:hAnsi="Quattrocento Sans"/>
-                <w:color w:val="000000" w:themeColor="text1"/>
-                <w:lang w:val="es-CL"/>
-              </w:rPr>
-              <w:t>Redundancy</w:t>
-            </w:r>
-            <w:proofErr w:type="spellEnd"/>
-            <w:r>
-              <w:rPr>
-                <w:rFonts w:ascii="Quattrocento Sans" w:hAnsi="Quattrocento Sans"/>
-                <w:color w:val="000000" w:themeColor="text1"/>
-                <w:lang w:val="es-CL"/>
-              </w:rPr>
-              <w:t xml:space="preserve">, Hot Access </w:t>
-            </w:r>
-            <w:proofErr w:type="spellStart"/>
-            <w:r>
-              <w:rPr>
-                <w:rFonts w:ascii="Quattrocento Sans" w:hAnsi="Quattrocento Sans"/>
-                <w:color w:val="000000" w:themeColor="text1"/>
-                <w:lang w:val="es-CL"/>
-              </w:rPr>
-              <w:t>Tier</w:t>
-            </w:r>
-            <w:proofErr w:type="spellEnd"/>
-            <w:r>
-              <w:rPr>
-                <w:rFonts w:ascii="Quattrocento Sans" w:hAnsi="Quattrocento Sans"/>
-                <w:color w:val="000000" w:themeColor="text1"/>
-                <w:lang w:val="es-CL"/>
-              </w:rPr>
-              <w:t xml:space="preserve">, 6 TB </w:t>
-            </w:r>
-            <w:proofErr w:type="spellStart"/>
-            <w:r>
-              <w:rPr>
-                <w:rFonts w:ascii="Quattrocento Sans" w:hAnsi="Quattrocento Sans"/>
-                <w:color w:val="000000" w:themeColor="text1"/>
-                <w:lang w:val="es-CL"/>
-              </w:rPr>
-              <w:t>Capacity</w:t>
-            </w:r>
-            <w:proofErr w:type="spellEnd"/>
-            <w:r>
-              <w:rPr>
-                <w:rFonts w:ascii="Quattrocento Sans" w:hAnsi="Quattrocento Sans"/>
-                <w:color w:val="000000" w:themeColor="text1"/>
-                <w:lang w:val="es-CL"/>
-              </w:rPr>
-              <w:t xml:space="preserve"> - </w:t>
-            </w:r>
-            <w:proofErr w:type="spellStart"/>
-            <w:r>
-              <w:rPr>
-                <w:rFonts w:ascii="Quattrocento Sans" w:hAnsi="Quattrocento Sans"/>
-                <w:color w:val="000000" w:themeColor="text1"/>
-                <w:lang w:val="es-CL"/>
-              </w:rPr>
-              <w:t>Pay</w:t>
-            </w:r>
-            <w:proofErr w:type="spellEnd"/>
-            <w:r>
-              <w:rPr>
-                <w:rFonts w:ascii="Quattrocento Sans" w:hAnsi="Quattrocento Sans"/>
-                <w:color w:val="000000" w:themeColor="text1"/>
-                <w:lang w:val="es-CL"/>
-              </w:rPr>
-              <w:t xml:space="preserve"> as </w:t>
-            </w:r>
-            <w:proofErr w:type="spellStart"/>
-            <w:r>
-              <w:rPr>
-                <w:rFonts w:ascii="Quattrocento Sans" w:hAnsi="Quattrocento Sans"/>
-                <w:color w:val="000000" w:themeColor="text1"/>
-                <w:lang w:val="es-CL"/>
-              </w:rPr>
-              <w:t>you</w:t>
-            </w:r>
-            <w:proofErr w:type="spellEnd"/>
-            <w:r>
-              <w:rPr>
-                <w:rFonts w:ascii="Quattrocento Sans" w:hAnsi="Quattrocento Sans"/>
-                <w:color w:val="000000" w:themeColor="text1"/>
-                <w:lang w:val="es-CL"/>
-              </w:rPr>
-              <w:t xml:space="preserve"> </w:t>
-            </w:r>
-            <w:proofErr w:type="spellStart"/>
-            <w:r>
-              <w:rPr>
-                <w:rFonts w:ascii="Quattrocento Sans" w:hAnsi="Quattrocento Sans"/>
-                <w:color w:val="000000" w:themeColor="text1"/>
-                <w:lang w:val="es-CL"/>
-              </w:rPr>
-              <w:t>go</w:t>
-            </w:r>
-            <w:proofErr w:type="spellEnd"/>
-            <w:r>
-              <w:rPr>
-                <w:rFonts w:ascii="Quattrocento Sans" w:hAnsi="Quattrocento Sans"/>
-                <w:color w:val="000000" w:themeColor="text1"/>
-                <w:lang w:val="es-CL"/>
-              </w:rPr>
-              <w:t xml:space="preserve">, 500,000 </w:t>
-            </w:r>
-            <w:proofErr w:type="spellStart"/>
-            <w:r>
-              <w:rPr>
-                <w:rFonts w:ascii="Quattrocento Sans" w:hAnsi="Quattrocento Sans"/>
-                <w:color w:val="000000" w:themeColor="text1"/>
-                <w:lang w:val="es-CL"/>
-              </w:rPr>
-              <w:t>Write</w:t>
-            </w:r>
-            <w:proofErr w:type="spellEnd"/>
-            <w:r>
-              <w:rPr>
-                <w:rFonts w:ascii="Quattrocento Sans" w:hAnsi="Quattrocento Sans"/>
-                <w:color w:val="000000" w:themeColor="text1"/>
-                <w:lang w:val="es-CL"/>
-              </w:rPr>
-              <w:t xml:space="preserve"> </w:t>
-            </w:r>
-            <w:proofErr w:type="spellStart"/>
-            <w:r>
-              <w:rPr>
-                <w:rFonts w:ascii="Quattrocento Sans" w:hAnsi="Quattrocento Sans"/>
-                <w:color w:val="000000" w:themeColor="text1"/>
-                <w:lang w:val="es-CL"/>
-              </w:rPr>
-              <w:t>operations</w:t>
-            </w:r>
-            <w:proofErr w:type="spellEnd"/>
-            <w:r>
-              <w:rPr>
-                <w:rFonts w:ascii="Quattrocento Sans" w:hAnsi="Quattrocento Sans"/>
-                <w:color w:val="000000" w:themeColor="text1"/>
-                <w:lang w:val="es-CL"/>
-              </w:rPr>
-              <w:t xml:space="preserve">, 500,000 </w:t>
-            </w:r>
-            <w:proofErr w:type="spellStart"/>
-            <w:r>
-              <w:rPr>
-                <w:rFonts w:ascii="Quattrocento Sans" w:hAnsi="Quattrocento Sans"/>
-                <w:color w:val="000000" w:themeColor="text1"/>
-                <w:lang w:val="es-CL"/>
-              </w:rPr>
-              <w:t>List</w:t>
-            </w:r>
-            <w:proofErr w:type="spellEnd"/>
-            <w:r>
-              <w:rPr>
-                <w:rFonts w:ascii="Quattrocento Sans" w:hAnsi="Quattrocento Sans"/>
-                <w:color w:val="000000" w:themeColor="text1"/>
-                <w:lang w:val="es-CL"/>
-              </w:rPr>
-              <w:t xml:space="preserve"> and </w:t>
-            </w:r>
-            <w:proofErr w:type="spellStart"/>
-            <w:r>
-              <w:rPr>
-                <w:rFonts w:ascii="Quattrocento Sans" w:hAnsi="Quattrocento Sans"/>
-                <w:color w:val="000000" w:themeColor="text1"/>
-                <w:lang w:val="es-CL"/>
-              </w:rPr>
-              <w:t>Create</w:t>
-            </w:r>
-            <w:proofErr w:type="spellEnd"/>
-            <w:r>
-              <w:rPr>
-                <w:rFonts w:ascii="Quattrocento Sans" w:hAnsi="Quattrocento Sans"/>
-                <w:color w:val="000000" w:themeColor="text1"/>
-                <w:lang w:val="es-CL"/>
-              </w:rPr>
-              <w:t xml:space="preserve"> Container </w:t>
-            </w:r>
-            <w:proofErr w:type="spellStart"/>
-            <w:r>
-              <w:rPr>
-                <w:rFonts w:ascii="Quattrocento Sans" w:hAnsi="Quattrocento Sans"/>
-                <w:color w:val="000000" w:themeColor="text1"/>
-                <w:lang w:val="es-CL"/>
-              </w:rPr>
-              <w:t>Operations</w:t>
-            </w:r>
-            <w:proofErr w:type="spellEnd"/>
-            <w:r>
-              <w:rPr>
-                <w:rFonts w:ascii="Quattrocento Sans" w:hAnsi="Quattrocento Sans"/>
-                <w:color w:val="000000" w:themeColor="text1"/>
-                <w:lang w:val="es-CL"/>
-              </w:rPr>
-              <w:t xml:space="preserve">, 500,000 </w:t>
-            </w:r>
-            <w:proofErr w:type="spellStart"/>
-            <w:r>
-              <w:rPr>
-                <w:rFonts w:ascii="Quattrocento Sans" w:hAnsi="Quattrocento Sans"/>
-                <w:color w:val="000000" w:themeColor="text1"/>
-                <w:lang w:val="es-CL"/>
-              </w:rPr>
-              <w:t>Read</w:t>
-            </w:r>
-            <w:proofErr w:type="spellEnd"/>
-            <w:r>
-              <w:rPr>
-                <w:rFonts w:ascii="Quattrocento Sans" w:hAnsi="Quattrocento Sans"/>
-                <w:color w:val="000000" w:themeColor="text1"/>
-                <w:lang w:val="es-CL"/>
-              </w:rPr>
-              <w:t xml:space="preserve"> </w:t>
-            </w:r>
-            <w:proofErr w:type="spellStart"/>
-            <w:r>
-              <w:rPr>
-                <w:rFonts w:ascii="Quattrocento Sans" w:hAnsi="Quattrocento Sans"/>
-                <w:color w:val="000000" w:themeColor="text1"/>
-                <w:lang w:val="es-CL"/>
-              </w:rPr>
-              <w:t>operations</w:t>
-            </w:r>
-            <w:proofErr w:type="spellEnd"/>
-            <w:r>
-              <w:rPr>
-                <w:rFonts w:ascii="Quattrocento Sans" w:hAnsi="Quattrocento Sans"/>
-                <w:color w:val="000000" w:themeColor="text1"/>
-                <w:lang w:val="es-CL"/>
-              </w:rPr>
-              <w:t xml:space="preserve">, 100,000 Archive High </w:t>
-            </w:r>
-            <w:proofErr w:type="spellStart"/>
-            <w:r>
-              <w:rPr>
-                <w:rFonts w:ascii="Quattrocento Sans" w:hAnsi="Quattrocento Sans"/>
-                <w:color w:val="000000" w:themeColor="text1"/>
-                <w:lang w:val="es-CL"/>
-              </w:rPr>
-              <w:t>Priority</w:t>
-            </w:r>
-            <w:proofErr w:type="spellEnd"/>
-            <w:r>
-              <w:rPr>
-                <w:rFonts w:ascii="Quattrocento Sans" w:hAnsi="Quattrocento Sans"/>
-                <w:color w:val="000000" w:themeColor="text1"/>
-                <w:lang w:val="es-CL"/>
-              </w:rPr>
-              <w:t xml:space="preserve"> </w:t>
-            </w:r>
-            <w:proofErr w:type="spellStart"/>
-            <w:r>
-              <w:rPr>
-                <w:rFonts w:ascii="Quattrocento Sans" w:hAnsi="Quattrocento Sans"/>
-                <w:color w:val="000000" w:themeColor="text1"/>
-                <w:lang w:val="es-CL"/>
-              </w:rPr>
-              <w:t>Read</w:t>
-            </w:r>
-            <w:proofErr w:type="spellEnd"/>
-            <w:r>
-              <w:rPr>
-                <w:rFonts w:ascii="Quattrocento Sans" w:hAnsi="Quattrocento Sans"/>
-                <w:color w:val="000000" w:themeColor="text1"/>
-                <w:lang w:val="es-CL"/>
-              </w:rPr>
-              <w:t xml:space="preserve">, 1 </w:t>
-            </w:r>
-            <w:proofErr w:type="spellStart"/>
-            <w:r>
-              <w:rPr>
-                <w:rFonts w:ascii="Quattrocento Sans" w:hAnsi="Quattrocento Sans"/>
-                <w:color w:val="000000" w:themeColor="text1"/>
-                <w:lang w:val="es-CL"/>
-              </w:rPr>
-              <w:t>Other</w:t>
-            </w:r>
-            <w:proofErr w:type="spellEnd"/>
-            <w:r>
-              <w:rPr>
-                <w:rFonts w:ascii="Quattrocento Sans" w:hAnsi="Quattrocento Sans"/>
-                <w:color w:val="000000" w:themeColor="text1"/>
-                <w:lang w:val="es-CL"/>
-              </w:rPr>
-              <w:t xml:space="preserve"> </w:t>
-            </w:r>
-            <w:proofErr w:type="spellStart"/>
-            <w:r>
-              <w:rPr>
-                <w:rFonts w:ascii="Quattrocento Sans" w:hAnsi="Quattrocento Sans"/>
-                <w:color w:val="000000" w:themeColor="text1"/>
-                <w:lang w:val="es-CL"/>
-              </w:rPr>
-              <w:t>operations</w:t>
-            </w:r>
-            <w:proofErr w:type="spellEnd"/>
-            <w:r>
-              <w:rPr>
-                <w:rFonts w:ascii="Quattrocento Sans" w:hAnsi="Quattrocento Sans"/>
-                <w:color w:val="000000" w:themeColor="text1"/>
-                <w:lang w:val="es-CL"/>
-              </w:rPr>
-              <w:t xml:space="preserve">. 1,000 GB Data </w:t>
-            </w:r>
-            <w:proofErr w:type="spellStart"/>
-            <w:r>
-              <w:rPr>
-                <w:rFonts w:ascii="Quattrocento Sans" w:hAnsi="Quattrocento Sans"/>
-                <w:color w:val="000000" w:themeColor="text1"/>
-                <w:lang w:val="es-CL"/>
-              </w:rPr>
-              <w:t>Retrieval</w:t>
-            </w:r>
-            <w:proofErr w:type="spellEnd"/>
-            <w:r>
-              <w:rPr>
-                <w:rFonts w:ascii="Quattrocento Sans" w:hAnsi="Quattrocento Sans"/>
-                <w:color w:val="000000" w:themeColor="text1"/>
-                <w:lang w:val="es-CL"/>
-              </w:rPr>
-              <w:t xml:space="preserve">, 1,000 GB Archive High </w:t>
-            </w:r>
-            <w:proofErr w:type="spellStart"/>
-            <w:r>
-              <w:rPr>
-                <w:rFonts w:ascii="Quattrocento Sans" w:hAnsi="Quattrocento Sans"/>
-                <w:color w:val="000000" w:themeColor="text1"/>
-                <w:lang w:val="es-CL"/>
-              </w:rPr>
-              <w:t>Priority</w:t>
-            </w:r>
-            <w:proofErr w:type="spellEnd"/>
-            <w:r>
-              <w:rPr>
-                <w:rFonts w:ascii="Quattrocento Sans" w:hAnsi="Quattrocento Sans"/>
-                <w:color w:val="000000" w:themeColor="text1"/>
-                <w:lang w:val="es-CL"/>
-              </w:rPr>
-              <w:t xml:space="preserve"> </w:t>
-            </w:r>
-            <w:proofErr w:type="spellStart"/>
-            <w:r>
-              <w:rPr>
-                <w:rFonts w:ascii="Quattrocento Sans" w:hAnsi="Quattrocento Sans"/>
-                <w:color w:val="000000" w:themeColor="text1"/>
-                <w:lang w:val="es-CL"/>
-              </w:rPr>
-              <w:t>Retrieval</w:t>
-            </w:r>
-            <w:proofErr w:type="spellEnd"/>
-            <w:r>
-              <w:rPr>
-                <w:rFonts w:ascii="Quattrocento Sans" w:hAnsi="Quattrocento Sans"/>
-                <w:color w:val="000000" w:themeColor="text1"/>
-                <w:lang w:val="es-CL"/>
-              </w:rPr>
-              <w:t xml:space="preserve">, 1,000 GB Data </w:t>
-            </w:r>
-            <w:proofErr w:type="spellStart"/>
-            <w:r>
-              <w:rPr>
-                <w:rFonts w:ascii="Quattrocento Sans" w:hAnsi="Quattrocento Sans"/>
-                <w:color w:val="000000" w:themeColor="text1"/>
-                <w:lang w:val="es-CL"/>
-              </w:rPr>
-              <w:t>Write</w:t>
-            </w:r>
-            <w:proofErr w:type="spellEnd"/>
+                <w:lang w:val="en-US"/>
+              </w:rPr>
+              <w:t>Block Blob Storage, Blob Storage, LRS Redundancy, Hot Access Tier, 6 TB Capacity - Pay as you go, 500,000 Write operations, 500,000 List and Create Container Operations, 500,000 Read operations, 100,000 Archive High Priority Read, 1 Other operations. 1,000 GB Data Retrieval, 1,000 GB Archive High Priority Retrieval, 1,000 GB Data Write</w:t>
+            </w:r>
           </w:p>
         </w:tc>
         <w:tc>
@@ -5210,95 +4689,23 @@
               <w:rPr>
                 <w:rFonts w:ascii="Quattrocento Sans" w:hAnsi="Quattrocento Sans"/>
                 <w:color w:val="000000"/>
-                <w:lang w:val="es-CL"/>
+                <w:lang w:val="en-US"/>
               </w:rPr>
             </w:pPr>
             <w:r>
               <w:rPr>
                 <w:rFonts w:ascii="Quattrocento Sans" w:hAnsi="Quattrocento Sans"/>
                 <w:color w:val="000000" w:themeColor="text1"/>
-                <w:lang w:val="es-CL"/>
-              </w:rPr>
-              <w:t xml:space="preserve">128 MB </w:t>
+                <w:lang w:val="en-US"/>
+              </w:rPr>
+              <w:t>128 MB memory, 100 milliseconds execution time, 10,000 executions/</w:t>
             </w:r>
             <w:proofErr w:type="spellStart"/>
             <w:r>
               <w:rPr>
                 <w:rFonts w:ascii="Quattrocento Sans" w:hAnsi="Quattrocento Sans"/>
                 <w:color w:val="000000" w:themeColor="text1"/>
-                <w:lang w:val="es-CL"/>
-              </w:rPr>
-              <w:t>memory</w:t>
-            </w:r>
-            <w:proofErr w:type="spellEnd"/>
-            <w:r>
-              <w:rPr>
-                <w:rFonts w:ascii="Quattrocento Sans" w:hAnsi="Quattrocento Sans"/>
-                <w:color w:val="000000" w:themeColor="text1"/>
-                <w:lang w:val="es-CL"/>
-              </w:rPr>
-              <w:t xml:space="preserve">, 100 </w:t>
-            </w:r>
-            <w:proofErr w:type="spellStart"/>
-            <w:r>
-              <w:rPr>
-                <w:rFonts w:ascii="Quattrocento Sans" w:hAnsi="Quattrocento Sans"/>
-                <w:color w:val="000000" w:themeColor="text1"/>
-                <w:lang w:val="es-CL"/>
-              </w:rPr>
-              <w:t>milliseconds</w:t>
-            </w:r>
-            <w:proofErr w:type="spellEnd"/>
-            <w:r>
-              <w:rPr>
-                <w:rFonts w:ascii="Quattrocento Sans" w:hAnsi="Quattrocento Sans"/>
-                <w:color w:val="000000" w:themeColor="text1"/>
-                <w:lang w:val="es-CL"/>
-              </w:rPr>
-              <w:t xml:space="preserve"> </w:t>
-            </w:r>
-            <w:proofErr w:type="spellStart"/>
-            <w:r>
-              <w:rPr>
-                <w:rFonts w:ascii="Quattrocento Sans" w:hAnsi="Quattrocento Sans"/>
-                <w:color w:val="000000" w:themeColor="text1"/>
-                <w:lang w:val="es-CL"/>
-              </w:rPr>
-              <w:t>execution</w:t>
-            </w:r>
-            <w:proofErr w:type="spellEnd"/>
-            <w:r>
-              <w:rPr>
-                <w:rFonts w:ascii="Quattrocento Sans" w:hAnsi="Quattrocento Sans"/>
-                <w:color w:val="000000" w:themeColor="text1"/>
-                <w:lang w:val="es-CL"/>
-              </w:rPr>
-              <w:t xml:space="preserve"> time, 10,000 </w:t>
-            </w:r>
-            <w:proofErr w:type="spellStart"/>
-            <w:r>
-              <w:rPr>
-                <w:rFonts w:ascii="Quattrocento Sans" w:hAnsi="Quattrocento Sans"/>
-                <w:color w:val="000000" w:themeColor="text1"/>
-                <w:lang w:val="es-CL"/>
-              </w:rPr>
-              <w:t>executions</w:t>
-            </w:r>
-            <w:proofErr w:type="spellEnd"/>
-            <w:r>
-              <w:rPr>
-                <w:rFonts w:ascii="Quattrocento Sans" w:hAnsi="Quattrocento Sans"/>
-                <w:color w:val="000000" w:themeColor="text1"/>
-                <w:lang w:val="es-CL"/>
-              </w:rPr>
-              <w:t>/</w:t>
-            </w:r>
-            <w:proofErr w:type="spellStart"/>
-            <w:r>
-              <w:rPr>
-                <w:rFonts w:ascii="Quattrocento Sans" w:hAnsi="Quattrocento Sans"/>
-                <w:color w:val="000000" w:themeColor="text1"/>
-                <w:lang w:val="es-CL"/>
+                <w:lang w:val="en-US"/>
               </w:rPr>
               <w:t>mo</w:t>
             </w:r>
@@ -5346,7 +4753,6 @@
                 <w:color w:val="000000" w:themeColor="text1"/>
                 <w:lang w:val="es-CL"/>
               </w:rPr>
-              <w:lastRenderedPageBreak/>
               <w:t xml:space="preserve">Azure SQL </w:t>
             </w:r>
             <w:proofErr w:type="spellStart"/>
@@ -5392,196 +4798,52 @@
               <w:rPr>
                 <w:rFonts w:ascii="Quattrocento Sans" w:hAnsi="Quattrocento Sans"/>
                 <w:color w:val="000000"/>
-                <w:lang w:val="es-CL"/>
+                <w:lang w:val="en-US"/>
               </w:rPr>
             </w:pPr>
             <w:r>
               <w:rPr>
                 <w:rFonts w:ascii="Quattrocento Sans" w:hAnsi="Quattrocento Sans"/>
                 <w:color w:val="000000" w:themeColor="text1"/>
-                <w:lang w:val="es-CL"/>
-              </w:rPr>
-              <w:t xml:space="preserve">Single </w:t>
+                <w:lang w:val="en-US"/>
+              </w:rPr>
+              <w:t xml:space="preserve">Single Database, </w:t>
             </w:r>
             <w:proofErr w:type="spellStart"/>
             <w:r>
               <w:rPr>
                 <w:rFonts w:ascii="Quattrocento Sans" w:hAnsi="Quattrocento Sans"/>
                 <w:color w:val="000000" w:themeColor="text1"/>
-                <w:lang w:val="es-CL"/>
-              </w:rPr>
-              <w:t>Database</w:t>
+                <w:lang w:val="en-US"/>
+              </w:rPr>
+              <w:t>vCore</w:t>
             </w:r>
             <w:proofErr w:type="spellEnd"/>
             <w:r>
               <w:rPr>
                 <w:rFonts w:ascii="Quattrocento Sans" w:hAnsi="Quattrocento Sans"/>
                 <w:color w:val="000000" w:themeColor="text1"/>
-                <w:lang w:val="es-CL"/>
-              </w:rPr>
-              <w:t xml:space="preserve">, </w:t>
+                <w:lang w:val="en-US"/>
+              </w:rPr>
+              <w:t xml:space="preserve"> Purchase Model, General Purpose Tier, Serverless, Gen 5, 4 Billed </w:t>
             </w:r>
             <w:proofErr w:type="spellStart"/>
             <w:r>
               <w:rPr>
                 <w:rFonts w:ascii="Quattrocento Sans" w:hAnsi="Quattrocento Sans"/>
                 <w:color w:val="000000" w:themeColor="text1"/>
-                <w:lang w:val="es-CL"/>
-              </w:rPr>
-              <w:t>vCore</w:t>
+                <w:lang w:val="en-US"/>
+              </w:rPr>
+              <w:t>vCores</w:t>
             </w:r>
             <w:proofErr w:type="spellEnd"/>
             <w:r>
               <w:rPr>
                 <w:rFonts w:ascii="Quattrocento Sans" w:hAnsi="Quattrocento Sans"/>
                 <w:color w:val="000000" w:themeColor="text1"/>
-                <w:lang w:val="es-CL"/>
-              </w:rPr>
-              <w:t xml:space="preserve"> </w:t>
-            </w:r>
-            <w:proofErr w:type="spellStart"/>
-            <w:r>
-              <w:rPr>
-                <w:rFonts w:ascii="Quattrocento Sans" w:hAnsi="Quattrocento Sans"/>
-                <w:color w:val="000000" w:themeColor="text1"/>
-                <w:lang w:val="es-CL"/>
-              </w:rPr>
-              <w:t>Purchase</w:t>
-            </w:r>
-            <w:proofErr w:type="spellEnd"/>
-            <w:r>
-              <w:rPr>
-                <w:rFonts w:ascii="Quattrocento Sans" w:hAnsi="Quattrocento Sans"/>
-                <w:color w:val="000000" w:themeColor="text1"/>
-                <w:lang w:val="es-CL"/>
-              </w:rPr>
-              <w:t xml:space="preserve"> </w:t>
-            </w:r>
-            <w:proofErr w:type="spellStart"/>
-            <w:r>
-              <w:rPr>
-                <w:rFonts w:ascii="Quattrocento Sans" w:hAnsi="Quattrocento Sans"/>
-                <w:color w:val="000000" w:themeColor="text1"/>
-                <w:lang w:val="es-CL"/>
-              </w:rPr>
-              <w:t>Model</w:t>
-            </w:r>
-            <w:proofErr w:type="spellEnd"/>
-            <w:r>
-              <w:rPr>
-                <w:rFonts w:ascii="Quattrocento Sans" w:hAnsi="Quattrocento Sans"/>
-                <w:color w:val="000000" w:themeColor="text1"/>
-                <w:lang w:val="es-CL"/>
-              </w:rPr>
-              <w:t xml:space="preserve">, General </w:t>
-            </w:r>
-            <w:proofErr w:type="spellStart"/>
-            <w:r>
-              <w:rPr>
-                <w:rFonts w:ascii="Quattrocento Sans" w:hAnsi="Quattrocento Sans"/>
-                <w:color w:val="000000" w:themeColor="text1"/>
-                <w:lang w:val="es-CL"/>
-              </w:rPr>
-              <w:t>Purpose</w:t>
-            </w:r>
-            <w:proofErr w:type="spellEnd"/>
-            <w:r>
-              <w:rPr>
-                <w:rFonts w:ascii="Quattrocento Sans" w:hAnsi="Quattrocento Sans"/>
-                <w:color w:val="000000" w:themeColor="text1"/>
-                <w:lang w:val="es-CL"/>
-              </w:rPr>
-              <w:t xml:space="preserve"> </w:t>
-            </w:r>
-            <w:proofErr w:type="spellStart"/>
-            <w:r>
-              <w:rPr>
-                <w:rFonts w:ascii="Quattrocento Sans" w:hAnsi="Quattrocento Sans"/>
-                <w:color w:val="000000" w:themeColor="text1"/>
-                <w:lang w:val="es-CL"/>
-              </w:rPr>
-              <w:t>Tier</w:t>
-            </w:r>
-            <w:proofErr w:type="spellEnd"/>
-            <w:r>
-              <w:rPr>
-                <w:rFonts w:ascii="Quattrocento Sans" w:hAnsi="Quattrocento Sans"/>
-                <w:color w:val="000000" w:themeColor="text1"/>
-                <w:lang w:val="es-CL"/>
-              </w:rPr>
-              <w:t xml:space="preserve">, </w:t>
-            </w:r>
-            <w:proofErr w:type="spellStart"/>
-            <w:r>
-              <w:rPr>
-                <w:rFonts w:ascii="Quattrocento Sans" w:hAnsi="Quattrocento Sans"/>
-                <w:color w:val="000000" w:themeColor="text1"/>
-                <w:lang w:val="es-CL"/>
-              </w:rPr>
-              <w:t>Serverless</w:t>
-            </w:r>
-            <w:proofErr w:type="spellEnd"/>
-            <w:r>
-              <w:rPr>
-                <w:rFonts w:ascii="Quattrocento Sans" w:hAnsi="Quattrocento Sans"/>
-                <w:color w:val="000000" w:themeColor="text1"/>
-                <w:lang w:val="es-CL"/>
-              </w:rPr>
-              <w:t xml:space="preserve">, Gen 5, 4 </w:t>
-            </w:r>
-            <w:proofErr w:type="spellStart"/>
-            <w:r>
-              <w:rPr>
-                <w:rFonts w:ascii="Quattrocento Sans" w:hAnsi="Quattrocento Sans"/>
-                <w:color w:val="000000" w:themeColor="text1"/>
-                <w:lang w:val="es-CL"/>
-              </w:rPr>
-              <w:t>Billed</w:t>
-            </w:r>
-            <w:proofErr w:type="spellEnd"/>
-            <w:r>
-              <w:rPr>
-                <w:rFonts w:ascii="Quattrocento Sans" w:hAnsi="Quattrocento Sans"/>
-                <w:color w:val="000000" w:themeColor="text1"/>
-                <w:lang w:val="es-CL"/>
-              </w:rPr>
-              <w:t xml:space="preserve"> </w:t>
-            </w:r>
-            <w:proofErr w:type="spellStart"/>
-            <w:r>
-              <w:rPr>
-                <w:rFonts w:ascii="Quattrocento Sans" w:hAnsi="Quattrocento Sans"/>
-                <w:color w:val="000000" w:themeColor="text1"/>
-                <w:lang w:val="es-CL"/>
-              </w:rPr>
-              <w:t>vCores</w:t>
-            </w:r>
-            <w:proofErr w:type="spellEnd"/>
-            <w:r>
-              <w:rPr>
-                <w:rFonts w:ascii="Quattrocento Sans" w:hAnsi="Quattrocento Sans"/>
-                <w:color w:val="000000" w:themeColor="text1"/>
-                <w:lang w:val="es-CL"/>
-              </w:rPr>
-              <w:t xml:space="preserve">, 4,000 GB Storage, 4000 GB </w:t>
-            </w:r>
-            <w:proofErr w:type="spellStart"/>
-            <w:r>
-              <w:rPr>
-                <w:rFonts w:ascii="Quattrocento Sans" w:hAnsi="Quattrocento Sans"/>
-                <w:color w:val="000000" w:themeColor="text1"/>
-                <w:lang w:val="es-CL"/>
-              </w:rPr>
-              <w:t>Backup</w:t>
-            </w:r>
-            <w:proofErr w:type="spellEnd"/>
-            <w:r>
-              <w:rPr>
-                <w:rFonts w:ascii="Quattrocento Sans" w:hAnsi="Quattrocento Sans"/>
-                <w:color w:val="000000" w:themeColor="text1"/>
-                <w:lang w:val="es-CL"/>
-              </w:rPr>
-              <w:t xml:space="preserve"> Storage</w:t>
+                <w:lang w:val="en-US"/>
+              </w:rPr>
+              <w:t>, 4,000 GB Storage, 4000 GB Backup Storage</w:t>
             </w:r>
           </w:p>
         </w:tc>
@@ -5626,6 +4888,7 @@
                 <w:color w:val="000000" w:themeColor="text1"/>
                 <w:lang w:val="es-CL"/>
               </w:rPr>
+              <w:lastRenderedPageBreak/>
               <w:t>VPN Gateway</w:t>
             </w:r>
           </w:p>
@@ -6203,20 +5466,8 @@
                 <w:color w:val="000000" w:themeColor="text1"/>
                 <w:lang w:val="es-CL"/>
               </w:rPr>
-              <w:t xml:space="preserve"> </w:t>
-            </w:r>
-            <w:proofErr w:type="spellStart"/>
-            <w:r>
-              <w:rPr>
-                <w:rFonts w:ascii="Quattrocento Sans" w:eastAsia="Times New Roman" w:hAnsi="Quattrocento Sans"/>
-                <w:b/>
-                <w:bCs/>
-                <w:color w:val="000000" w:themeColor="text1"/>
-                <w:lang w:val="es-CL"/>
-              </w:rPr>
-              <w:t>Premise</w:t>
-            </w:r>
-            <w:proofErr w:type="spellEnd"/>
+              <w:t xml:space="preserve"> Premise</w:t>
+            </w:r>
           </w:p>
         </w:tc>
         <w:tc>
@@ -6532,7 +5783,7 @@
 </file>
 
 <file path=word/endnotes.xml><?xml version="1.0" encoding="utf-8"?>
-<w:endnotes xmlns:wpc="http://schemas.microsoft.com/office/word/2010/wordprocessingCanvas" xmlns:cx="http://schemas.microsoft.com/office/drawing/2014/chartex" xmlns:cx1="http://schemas.microsoft.com/office/drawing/2015/9/8/chartex" xmlns:cx2="http://schemas.microsoft.com/office/drawing/2015/10/21/chartex" xmlns:cx3="http://schemas.microsoft.com/office/drawing/2016/5/9/chartex" xmlns:cx4="http://schemas.microsoft.com/office/drawing/2016/5/10/chartex" xmlns:cx5="http://schemas.microsoft.com/office/drawing/2016/5/11/chartex" xmlns:cx6="http://schemas.microsoft.com/office/drawing/2016/5/12/chartex" xmlns:cx7="http://schemas.microsoft.com/office/drawing/2016/5/13/chartex" xmlns:cx8="http://schemas.microsoft.com/office/drawing/2016/5/14/chartex" xmlns:mc="http://schemas.openxmlformats.org/markup-compatibility/2006" xmlns:aink="http://schemas.microsoft.com/office/drawing/2016/ink" xmlns:am3d="http://schemas.microsoft.com/office/drawing/2017/model3d" xmlns:o="urn:schemas-microsoft-com:office:office" xmlns:r="http://schemas.openxmlformats.org/officeDocument/2006/relationships" xmlns:m="http://schemas.openxmlformats.org/officeDocument/2006/math" xmlns:v="urn:schemas-microsoft-com:vml" xmlns:wp14="http://schemas.microsoft.com/office/word/2010/wordprocessingDrawing" xmlns:wp="http://schemas.openxmlformats.org/drawingml/2006/wordprocessingDrawing" xmlns:w10="urn:schemas-microsoft-com:office:word" xmlns:w="http://schemas.openxmlformats.org/wordprocessingml/2006/main" xmlns:w14="http://schemas.microsoft.com/office/word/2010/wordml" xmlns:w15="http://schemas.microsoft.com/office/word/2012/wordml" xmlns:w16cex="http://schemas.microsoft.com/office/word/2018/wordml/cex" xmlns:w16cid="http://schemas.microsoft.com/office/word/2016/wordml/cid" xmlns:w16="http://schemas.microsoft.com/office/word/2018/wordml" xmlns:w16se="http://schemas.microsoft.com/office/word/2015/wordml/symex" xmlns:wpg="http://schemas.microsoft.com/office/word/2010/wordprocessingGroup" xmlns:wpi="http://schemas.microsoft.com/office/word/2010/wordprocessingInk" xmlns:wne="http://schemas.microsoft.com/office/word/2006/wordml" xmlns:wps="http://schemas.microsoft.com/office/word/2010/wordprocessingShape" mc:Ignorable="w14 w15 w16se w16cid w16 w16cex wp14">
+<w:endnotes xmlns:wpc="http://schemas.microsoft.com/office/word/2010/wordprocessingCanvas" xmlns:cx="http://schemas.microsoft.com/office/drawing/2014/chartex" xmlns:cx1="http://schemas.microsoft.com/office/drawing/2015/9/8/chartex" xmlns:cx2="http://schemas.microsoft.com/office/drawing/2015/10/21/chartex" xmlns:cx3="http://schemas.microsoft.com/office/drawing/2016/5/9/chartex" xmlns:cx4="http://schemas.microsoft.com/office/drawing/2016/5/10/chartex" xmlns:cx5="http://schemas.microsoft.com/office/drawing/2016/5/11/chartex" xmlns:cx6="http://schemas.microsoft.com/office/drawing/2016/5/12/chartex" xmlns:cx7="http://schemas.microsoft.com/office/drawing/2016/5/13/chartex" xmlns:cx8="http://schemas.microsoft.com/office/drawing/2016/5/14/chartex" xmlns:mc="http://schemas.openxmlformats.org/markup-compatibility/2006" xmlns:aink="http://schemas.microsoft.com/office/drawing/2016/ink" xmlns:am3d="http://schemas.microsoft.com/office/drawing/2017/model3d" xmlns:o="urn:schemas-microsoft-com:office:office" xmlns:oel="http://schemas.microsoft.com/office/2019/extlst" xmlns:r="http://schemas.openxmlformats.org/officeDocument/2006/relationships" xmlns:m="http://schemas.openxmlformats.org/officeDocument/2006/math" xmlns:v="urn:schemas-microsoft-com:vml" xmlns:wp14="http://schemas.microsoft.com/office/word/2010/wordprocessingDrawing" xmlns:wp="http://schemas.openxmlformats.org/drawingml/2006/wordprocessingDrawing" xmlns:w10="urn:schemas-microsoft-com:office:word" xmlns:w="http://schemas.openxmlformats.org/wordprocessingml/2006/main" xmlns:w14="http://schemas.microsoft.com/office/word/2010/wordml" xmlns:w15="http://schemas.microsoft.com/office/word/2012/wordml" xmlns:w16cex="http://schemas.microsoft.com/office/word/2018/wordml/cex" xmlns:w16cid="http://schemas.microsoft.com/office/word/2016/wordml/cid" xmlns:w16="http://schemas.microsoft.com/office/word/2018/wordml" xmlns:w16sdtdh="http://schemas.microsoft.com/office/word/2020/wordml/sdtdatahash" xmlns:w16se="http://schemas.microsoft.com/office/word/2015/wordml/symex" xmlns:wpg="http://schemas.microsoft.com/office/word/2010/wordprocessingGroup" xmlns:wpi="http://schemas.microsoft.com/office/word/2010/wordprocessingInk" xmlns:wne="http://schemas.microsoft.com/office/word/2006/wordml" xmlns:wps="http://schemas.microsoft.com/office/word/2010/wordprocessingShape" mc:Ignorable="w14 w15 w16se w16cid w16 w16cex w16sdtdh wp14">
   <w:endnote w:type="separator" w:id="-1">
     <w:p>
       <w:pPr>
@@ -6557,7 +5808,7 @@
 </file>
 
 <file path=word/footnotes.xml><?xml version="1.0" encoding="utf-8"?>
-<w:footnotes xmlns:wpc="http://schemas.microsoft.com/office/word/2010/wordprocessingCanvas" xmlns:cx="http://schemas.microsoft.com/office/drawing/2014/chartex" xmlns:cx1="http://schemas.microsoft.com/office/drawing/2015/9/8/chartex" xmlns:cx2="http://schemas.microsoft.com/office/drawing/2015/10/21/chartex" xmlns:cx3="http://schemas.microsoft.com/office/drawing/2016/5/9/chartex" xmlns:cx4="http://schemas.microsoft.com/office/drawing/2016/5/10/chartex" xmlns:cx5="http://schemas.microsoft.com/office/drawing/2016/5/11/chartex" xmlns:cx6="http://schemas.microsoft.com/office/drawing/2016/5/12/chartex" xmlns:cx7="http://schemas.microsoft.com/office/drawing/2016/5/13/chartex" xmlns:cx8="http://schemas.microsoft.com/office/drawing/2016/5/14/chartex" xmlns:mc="http://schemas.openxmlformats.org/markup-compatibility/2006" xmlns:aink="http://schemas.microsoft.com/office/drawing/2016/ink" xmlns:am3d="http://schemas.microsoft.com/office/drawing/2017/model3d" xmlns:o="urn:schemas-microsoft-com:office:office" xmlns:r="http://schemas.openxmlformats.org/officeDocument/2006/relationships" xmlns:m="http://schemas.openxmlformats.org/officeDocument/2006/math" xmlns:v="urn:schemas-microsoft-com:vml" xmlns:wp14="http://schemas.microsoft.com/office/word/2010/wordprocessingDrawing" xmlns:wp="http://schemas.openxmlformats.org/drawingml/2006/wordprocessingDrawing" xmlns:w10="urn:schemas-microsoft-com:office:word" xmlns:w="http://schemas.openxmlformats.org/wordprocessingml/2006/main" xmlns:w14="http://schemas.microsoft.com/office/word/2010/wordml" xmlns:w15="http://schemas.microsoft.com/office/word/2012/wordml" xmlns:w16cex="http://schemas.microsoft.com/office/word/2018/wordml/cex" xmlns:w16cid="http://schemas.microsoft.com/office/word/2016/wordml/cid" xmlns:w16="http://schemas.microsoft.com/office/word/2018/wordml" xmlns:w16se="http://schemas.microsoft.com/office/word/2015/wordml/symex" xmlns:wpg="http://schemas.microsoft.com/office/word/2010/wordprocessingGroup" xmlns:wpi="http://schemas.microsoft.com/office/word/2010/wordprocessingInk" xmlns:wne="http://schemas.microsoft.com/office/word/2006/wordml" xmlns:wps="http://schemas.microsoft.com/office/word/2010/wordprocessingShape" mc:Ignorable="w14 w15 w16se w16cid w16 w16cex wp14">
+<w:footnotes xmlns:wpc="http://schemas.microsoft.com/office/word/2010/wordprocessingCanvas" xmlns:cx="http://schemas.microsoft.com/office/drawing/2014/chartex" xmlns:cx1="http://schemas.microsoft.com/office/drawing/2015/9/8/chartex" xmlns:cx2="http://schemas.microsoft.com/office/drawing/2015/10/21/chartex" xmlns:cx3="http://schemas.microsoft.com/office/drawing/2016/5/9/chartex" xmlns:cx4="http://schemas.microsoft.com/office/drawing/2016/5/10/chartex" xmlns:cx5="http://schemas.microsoft.com/office/drawing/2016/5/11/chartex" xmlns:cx6="http://schemas.microsoft.com/office/drawing/2016/5/12/chartex" xmlns:cx7="http://schemas.microsoft.com/office/drawing/2016/5/13/chartex" xmlns:cx8="http://schemas.microsoft.com/office/drawing/2016/5/14/chartex" xmlns:mc="http://schemas.openxmlformats.org/markup-compatibility/2006" xmlns:aink="http://schemas.microsoft.com/office/drawing/2016/ink" xmlns:am3d="http://schemas.microsoft.com/office/drawing/2017/model3d" xmlns:o="urn:schemas-microsoft-com:office:office" xmlns:oel="http://schemas.microsoft.com/office/2019/extlst" xmlns:r="http://schemas.openxmlformats.org/officeDocument/2006/relationships" xmlns:m="http://schemas.openxmlformats.org/officeDocument/2006/math" xmlns:v="urn:schemas-microsoft-com:vml" xmlns:wp14="http://schemas.microsoft.com/office/word/2010/wordprocessingDrawing" xmlns:wp="http://schemas.openxmlformats.org/drawingml/2006/wordprocessingDrawing" xmlns:w10="urn:schemas-microsoft-com:office:word" xmlns:w="http://schemas.openxmlformats.org/wordprocessingml/2006/main" xmlns:w14="http://schemas.microsoft.com/office/word/2010/wordml" xmlns:w15="http://schemas.microsoft.com/office/word/2012/wordml" xmlns:w16cex="http://schemas.microsoft.com/office/word/2018/wordml/cex" xmlns:w16cid="http://schemas.microsoft.com/office/word/2016/wordml/cid" xmlns:w16="http://schemas.microsoft.com/office/word/2018/wordml" xmlns:w16sdtdh="http://schemas.microsoft.com/office/word/2020/wordml/sdtdatahash" xmlns:w16se="http://schemas.microsoft.com/office/word/2015/wordml/symex" xmlns:wpg="http://schemas.microsoft.com/office/word/2010/wordprocessingGroup" xmlns:wpi="http://schemas.microsoft.com/office/word/2010/wordprocessingInk" xmlns:wne="http://schemas.microsoft.com/office/word/2006/wordml" xmlns:wps="http://schemas.microsoft.com/office/word/2010/wordprocessingShape" mc:Ignorable="w14 w15 w16se w16cid w16 w16cex w16sdtdh wp14">
   <w:footnote w:type="separator" w:id="-1">
     <w:p>
       <w:pPr>
@@ -6582,7 +5833,7 @@
 </file>
 
 <file path=word/numbering.xml><?xml version="1.0" encoding="utf-8"?>
-<w:numbering xmlns:wpc="http://schemas.microsoft.com/office/word/2010/wordprocessingCanvas" xmlns:cx="http://schemas.microsoft.com/office/drawing/2014/chartex" xmlns:cx1="http://schemas.microsoft.com/office/drawing/2015/9/8/chartex" xmlns:cx2="http://schemas.microsoft.com/office/drawing/2015/10/21/chartex" xmlns:cx3="http://schemas.microsoft.com/office/drawing/2016/5/9/chartex" xmlns:cx4="http://schemas.microsoft.com/office/drawing/2016/5/10/chartex" xmlns:cx5="http://schemas.microsoft.com/office/drawing/2016/5/11/chartex" xmlns:cx6="http://schemas.microsoft.com/office/drawing/2016/5/12/chartex" xmlns:cx7="http://schemas.microsoft.com/office/drawing/2016/5/13/chartex" xmlns:cx8="http://schemas.microsoft.com/office/drawing/2016/5/14/chartex" xmlns:mc="http://schemas.openxmlformats.org/markup-compatibility/2006" xmlns:aink="http://schemas.microsoft.com/office/drawing/2016/ink" xmlns:am3d="http://schemas.microsoft.com/office/drawing/2017/model3d" xmlns:o="urn:schemas-microsoft-com:office:office" xmlns:r="http://schemas.openxmlformats.org/officeDocument/2006/relationships" xmlns:m="http://schemas.openxmlformats.org/officeDocument/2006/math" xmlns:v="urn:schemas-microsoft-com:vml" xmlns:wp14="http://schemas.microsoft.com/office/word/2010/wordprocessingDrawing" xmlns:wp="http://schemas.openxmlformats.org/drawingml/2006/wordprocessingDrawing" xmlns:w10="urn:schemas-microsoft-com:office:word" xmlns:w="http://schemas.openxmlformats.org/wordprocessingml/2006/main" xmlns:w14="http://schemas.microsoft.com/office/word/2010/wordml" xmlns:w15="http://schemas.microsoft.com/office/word/2012/wordml" xmlns:w16cex="http://schemas.microsoft.com/office/word/2018/wordml/cex" xmlns:w16cid="http://schemas.microsoft.com/office/word/2016/wordml/cid" xmlns:w16="http://schemas.microsoft.com/office/word/2018/wordml" xmlns:w16se="http://schemas.microsoft.com/office/word/2015/wordml/symex" xmlns:wpg="http://schemas.microsoft.com/office/word/2010/wordprocessingGroup" xmlns:wpi="http://schemas.microsoft.com/office/word/2010/wordprocessingInk" xmlns:wne="http://schemas.microsoft.com/office/word/2006/wordml" xmlns:wps="http://schemas.microsoft.com/office/word/2010/wordprocessingShape" mc:Ignorable="w14 w15 w16se w16cid w16 w16cex wp14">
+<w:numbering xmlns:wpc="http://schemas.microsoft.com/office/word/2010/wordprocessingCanvas" xmlns:cx="http://schemas.microsoft.com/office/drawing/2014/chartex" xmlns:cx1="http://schemas.microsoft.com/office/drawing/2015/9/8/chartex" xmlns:cx2="http://schemas.microsoft.com/office/drawing/2015/10/21/chartex" xmlns:cx3="http://schemas.microsoft.com/office/drawing/2016/5/9/chartex" xmlns:cx4="http://schemas.microsoft.com/office/drawing/2016/5/10/chartex" xmlns:cx5="http://schemas.microsoft.com/office/drawing/2016/5/11/chartex" xmlns:cx6="http://schemas.microsoft.com/office/drawing/2016/5/12/chartex" xmlns:cx7="http://schemas.microsoft.com/office/drawing/2016/5/13/chartex" xmlns:cx8="http://schemas.microsoft.com/office/drawing/2016/5/14/chartex" xmlns:mc="http://schemas.openxmlformats.org/markup-compatibility/2006" xmlns:aink="http://schemas.microsoft.com/office/drawing/2016/ink" xmlns:am3d="http://schemas.microsoft.com/office/drawing/2017/model3d" xmlns:o="urn:schemas-microsoft-com:office:office" xmlns:oel="http://schemas.microsoft.com/office/2019/extlst" xmlns:r="http://schemas.openxmlformats.org/officeDocument/2006/relationships" xmlns:m="http://schemas.openxmlformats.org/officeDocument/2006/math" xmlns:v="urn:schemas-microsoft-com:vml" xmlns:wp14="http://schemas.microsoft.com/office/word/2010/wordprocessingDrawing" xmlns:wp="http://schemas.openxmlformats.org/drawingml/2006/wordprocessingDrawing" xmlns:w10="urn:schemas-microsoft-com:office:word" xmlns:w="http://schemas.openxmlformats.org/wordprocessingml/2006/main" xmlns:w14="http://schemas.microsoft.com/office/word/2010/wordml" xmlns:w15="http://schemas.microsoft.com/office/word/2012/wordml" xmlns:w16cex="http://schemas.microsoft.com/office/word/2018/wordml/cex" xmlns:w16cid="http://schemas.microsoft.com/office/word/2016/wordml/cid" xmlns:w16="http://schemas.microsoft.com/office/word/2018/wordml" xmlns:w16sdtdh="http://schemas.microsoft.com/office/word/2020/wordml/sdtdatahash" xmlns:w16se="http://schemas.microsoft.com/office/word/2015/wordml/symex" xmlns:wpg="http://schemas.microsoft.com/office/word/2010/wordprocessingGroup" xmlns:wpi="http://schemas.microsoft.com/office/word/2010/wordprocessingInk" xmlns:wne="http://schemas.microsoft.com/office/word/2006/wordml" xmlns:wps="http://schemas.microsoft.com/office/word/2010/wordprocessingShape" mc:Ignorable="w14 w15 w16se w16cid w16 w16cex w16sdtdh wp14">
   <w:abstractNum w:abstractNumId="0" w15:restartNumberingAfterBreak="0">
     <w:nsid w:val="062323E1"/>
     <w:multiLevelType w:val="multilevel"/>
@@ -8643,62 +7894,62 @@
       </w:rPr>
     </w:lvl>
   </w:abstractNum>
-  <w:num w:numId="1">
+  <w:num w:numId="1" w16cid:durableId="721441061">
     <w:abstractNumId w:val="4"/>
   </w:num>
-  <w:num w:numId="2">
+  <w:num w:numId="2" w16cid:durableId="984621787">
     <w:abstractNumId w:val="5"/>
   </w:num>
-  <w:num w:numId="3">
+  <w:num w:numId="3" w16cid:durableId="544292126">
     <w:abstractNumId w:val="0"/>
   </w:num>
-  <w:num w:numId="4">
+  <w:num w:numId="4" w16cid:durableId="1675768557">
     <w:abstractNumId w:val="12"/>
   </w:num>
-  <w:num w:numId="5">
+  <w:num w:numId="5" w16cid:durableId="174999423">
     <w:abstractNumId w:val="13"/>
   </w:num>
-  <w:num w:numId="6">
+  <w:num w:numId="6" w16cid:durableId="267978369">
     <w:abstractNumId w:val="6"/>
   </w:num>
-  <w:num w:numId="7">
+  <w:num w:numId="7" w16cid:durableId="1753117642">
     <w:abstractNumId w:val="14"/>
   </w:num>
-  <w:num w:numId="8">
+  <w:num w:numId="8" w16cid:durableId="436946244">
     <w:abstractNumId w:val="10"/>
   </w:num>
-  <w:num w:numId="9">
+  <w:num w:numId="9" w16cid:durableId="1069112340">
     <w:abstractNumId w:val="16"/>
   </w:num>
-  <w:num w:numId="10">
+  <w:num w:numId="10" w16cid:durableId="201283888">
     <w:abstractNumId w:val="2"/>
   </w:num>
-  <w:num w:numId="11">
+  <w:num w:numId="11" w16cid:durableId="455568131">
     <w:abstractNumId w:val="11"/>
   </w:num>
-  <w:num w:numId="12">
+  <w:num w:numId="12" w16cid:durableId="433944283">
     <w:abstractNumId w:val="8"/>
   </w:num>
-  <w:num w:numId="13">
+  <w:num w:numId="13" w16cid:durableId="1201892621">
     <w:abstractNumId w:val="3"/>
   </w:num>
-  <w:num w:numId="14">
+  <w:num w:numId="14" w16cid:durableId="802773720">
     <w:abstractNumId w:val="7"/>
   </w:num>
-  <w:num w:numId="15">
+  <w:num w:numId="15" w16cid:durableId="1216432949">
     <w:abstractNumId w:val="9"/>
   </w:num>
-  <w:num w:numId="16">
+  <w:num w:numId="16" w16cid:durableId="478961617">
     <w:abstractNumId w:val="1"/>
   </w:num>
-  <w:num w:numId="17">
+  <w:num w:numId="17" w16cid:durableId="1613127090">
     <w:abstractNumId w:val="15"/>
   </w:num>
 </w:numbering>
 </file>
 
 <file path=word/styles.xml><?xml version="1.0" encoding="utf-8"?>
-<w:styles xmlns:mc="http://schemas.openxmlformats.org/markup-compatibility/2006" xmlns:r="http://schemas.openxmlformats.org/officeDocument/2006/relationships" xmlns:w="http://schemas.openxmlformats.org/wordprocessingml/2006/main" xmlns:w14="http://schemas.microsoft.com/office/word/2010/wordml" xmlns:w15="http://schemas.microsoft.com/office/word/2012/wordml" xmlns:w16cex="http://schemas.microsoft.com/office/word/2018/wordml/cex" xmlns:w16cid="http://schemas.microsoft.com/office/word/2016/wordml/cid" xmlns:w16="http://schemas.microsoft.com/office/word/2018/wordml" xmlns:w16se="http://schemas.microsoft.com/office/word/2015/wordml/symex" mc:Ignorable="w14 w15 w16se w16cid w16 w16cex">
+<w:styles xmlns:mc="http://schemas.openxmlformats.org/markup-compatibility/2006" xmlns:r="http://schemas.openxmlformats.org/officeDocument/2006/relationships" xmlns:w="http://schemas.openxmlformats.org/wordprocessingml/2006/main" xmlns:w14="http://schemas.microsoft.com/office/word/2010/wordml" xmlns:w15="http://schemas.microsoft.com/office/word/2012/wordml" xmlns:w16cex="http://schemas.microsoft.com/office/word/2018/wordml/cex" xmlns:w16cid="http://schemas.microsoft.com/office/word/2016/wordml/cid" xmlns:w16="http://schemas.microsoft.com/office/word/2018/wordml" xmlns:w16sdtdh="http://schemas.microsoft.com/office/word/2020/wordml/sdtdatahash" xmlns:w16se="http://schemas.microsoft.com/office/word/2015/wordml/symex" mc:Ignorable="w14 w15 w16se w16cid w16 w16cex w16sdtdh">
   <w:docDefaults>
     <w:rPrDefault>
       <w:rPr>

</xml_diff>